<commit_message>
/ ‘RPG-Table Top/Pathfinder/Drew-MarchWest/Rhino Hide.docx’
</commit_message>
<xml_diff>
--- a/RPG-Table Top/Pathfinder/Drew-MarchWest/Rhino Hide.docx
+++ b/RPG-Table Top/Pathfinder/Drew-MarchWest/Rhino Hide.docx
@@ -66,15 +66,10 @@
         <w:pStyle w:val="Heading3"/>
       </w:pPr>
       <w:r>
-        <w:t xml:space="preserve">Movement </w:t>
-      </w:r>
-      <w:proofErr w:type="gramStart"/>
-      <w:r>
-        <w:t>During</w:t>
-      </w:r>
-      <w:proofErr w:type="gramEnd"/>
-      <w:r>
-        <w:t xml:space="preserve"> a Charge</w:t>
+        <w:t>Movement d</w:t>
+      </w:r>
+      <w:r>
+        <w:t>uring a Charge</w:t>
       </w:r>
     </w:p>
     <w:p>
@@ -116,6 +111,39 @@
       <w:proofErr w:type="gramEnd"/>
       <w:r>
         <w:t>. You can’t use this option unless you are restricted to taking only a standard action on your turn.</w:t>
+      </w:r>
+    </w:p>
+    <w:p>
+      <w:pPr>
+        <w:pStyle w:val="Heading3"/>
+      </w:pPr>
+      <w:r>
+        <w:t>Attacking on a Charge</w:t>
+      </w:r>
+    </w:p>
+    <w:p>
+      <w:r>
+        <w:t>After moving, you may make a single melee attack. You get a +2 bonus on the attack roll and take a -2 penalty to your AC until the start of your next turn.</w:t>
+      </w:r>
+    </w:p>
+    <w:p>
+      <w:r>
+        <w:t>A charging character gets a +2 bonus on combat maneuver attack rolls made to bull rush an opponent.</w:t>
+      </w:r>
+    </w:p>
+    <w:p>
+      <w:r>
+        <w:t>Even if you have extra attacks, such as from having a high enough base attack bonus or from using multiple weapons, you only get to make one attack during a charge.</w:t>
+      </w:r>
+    </w:p>
+    <w:p>
+      <w:r>
+        <w:t>Lances and Charge Attacks: A lance deals double damage if employed by a mounted character in a charge.</w:t>
+      </w:r>
+    </w:p>
+    <w:p>
+      <w:r>
+        <w:t>Weapon Readied against a Charge: Spears, tridents, and other weapons with the brace feature deal double damage when readied (set) and used against a charging character.</w:t>
       </w:r>
       <w:bookmarkStart w:id="0" w:name="_GoBack"/>
       <w:bookmarkEnd w:id="0"/>

</xml_diff>